<commit_message>
add tensors: 4 tasks
</commit_message>
<xml_diff>
--- a/Задачник по TensorFlow.docx
+++ b/Задачник по TensorFlow.docx
@@ -6,6 +6,7 @@
       <w:sdtPr>
         <w:rPr>
           <w:rFonts w:asciiTheme="majorHAnsi" w:eastAsiaTheme="majorEastAsia" w:hAnsiTheme="majorHAnsi" w:cstheme="majorBidi"/>
+          <w:lang w:eastAsia="en-US"/>
         </w:rPr>
         <w:id w:val="-492648259"/>
         <w:docPartObj>
@@ -16,7 +17,7 @@
       <w:sdtEndPr>
         <w:rPr>
           <w:rFonts w:asciiTheme="minorHAnsi" w:eastAsiaTheme="minorHAnsi" w:hAnsiTheme="minorHAnsi" w:cstheme="minorBidi"/>
-          <w:lang w:val="en-US" w:eastAsia="en-US"/>
+          <w:lang w:val="en-US"/>
         </w:rPr>
       </w:sdtEndPr>
       <w:sdtContent>
@@ -74,6 +75,7 @@
                   <w:dataBinding w:prefixMappings="xmlns:ns0='http://schemas.openxmlformats.org/package/2006/metadata/core-properties' xmlns:ns1='http://purl.org/dc/elements/1.1/'" w:xpath="/ns0:coreProperties[1]/ns1:title[1]" w:storeItemID="{6C3C8BC8-F283-45AE-878A-BAB7291924A1}"/>
                   <w:text/>
                 </w:sdtPr>
+                <w:sdtEndPr/>
                 <w:sdtContent>
                   <w:p>
                     <w:pPr>
@@ -196,7 +198,7 @@
     </w:p>
     <w:sdt>
       <w:sdtPr>
-        <w:id w:val="-270403242"/>
+        <w:id w:val="789013512"/>
         <w:docPartObj>
           <w:docPartGallery w:val="Table of Contents"/>
           <w:docPartUnique/>
@@ -241,7 +243,7 @@
           <w:r>
             <w:fldChar w:fldCharType="separate"/>
           </w:r>
-          <w:hyperlink w:anchor="_Toc157715959" w:history="1">
+          <w:hyperlink w:anchor="_Toc157807027" w:history="1">
             <w:r>
               <w:rPr>
                 <w:rStyle w:val="a8"/>
@@ -268,7 +270,7 @@
                 <w:noProof/>
                 <w:webHidden/>
               </w:rPr>
-              <w:instrText xml:space="preserve"> PAGEREF _Toc157715959 \h </w:instrText>
+              <w:instrText xml:space="preserve"> PAGEREF _Toc157807027 \h </w:instrText>
             </w:r>
             <w:r>
               <w:rPr>
@@ -289,6 +291,286 @@
                 <w:webHidden/>
               </w:rPr>
               <w:t>2</w:t>
+            </w:r>
+            <w:r>
+              <w:rPr>
+                <w:noProof/>
+                <w:webHidden/>
+              </w:rPr>
+              <w:fldChar w:fldCharType="end"/>
+            </w:r>
+          </w:hyperlink>
+        </w:p>
+        <w:p>
+          <w:pPr>
+            <w:pStyle w:val="11"/>
+            <w:tabs>
+              <w:tab w:val="right" w:leader="dot" w:pos="9345"/>
+            </w:tabs>
+            <w:rPr>
+              <w:rFonts w:eastAsiaTheme="minorEastAsia"/>
+              <w:noProof/>
+              <w:lang w:eastAsia="ru-RU"/>
+            </w:rPr>
+          </w:pPr>
+          <w:hyperlink w:anchor="_Toc157807028" w:history="1">
+            <w:r>
+              <w:rPr>
+                <w:rStyle w:val="a8"/>
+                <w:noProof/>
+              </w:rPr>
+              <w:t>Тензоры</w:t>
+            </w:r>
+            <w:r>
+              <w:rPr>
+                <w:noProof/>
+                <w:webHidden/>
+              </w:rPr>
+              <w:tab/>
+            </w:r>
+            <w:r>
+              <w:rPr>
+                <w:noProof/>
+                <w:webHidden/>
+              </w:rPr>
+              <w:fldChar w:fldCharType="begin"/>
+            </w:r>
+            <w:r>
+              <w:rPr>
+                <w:noProof/>
+                <w:webHidden/>
+              </w:rPr>
+              <w:instrText xml:space="preserve"> PAGEREF _Toc157807028 \h </w:instrText>
+            </w:r>
+            <w:r>
+              <w:rPr>
+                <w:noProof/>
+                <w:webHidden/>
+              </w:rPr>
+            </w:r>
+            <w:r>
+              <w:rPr>
+                <w:noProof/>
+                <w:webHidden/>
+              </w:rPr>
+              <w:fldChar w:fldCharType="separate"/>
+            </w:r>
+            <w:r>
+              <w:rPr>
+                <w:noProof/>
+                <w:webHidden/>
+              </w:rPr>
+              <w:t>3</w:t>
+            </w:r>
+            <w:r>
+              <w:rPr>
+                <w:noProof/>
+                <w:webHidden/>
+              </w:rPr>
+              <w:fldChar w:fldCharType="end"/>
+            </w:r>
+          </w:hyperlink>
+        </w:p>
+        <w:p>
+          <w:pPr>
+            <w:pStyle w:val="21"/>
+            <w:tabs>
+              <w:tab w:val="right" w:leader="dot" w:pos="9345"/>
+            </w:tabs>
+            <w:rPr>
+              <w:rFonts w:eastAsiaTheme="minorEastAsia"/>
+              <w:noProof/>
+              <w:lang w:eastAsia="ru-RU"/>
+            </w:rPr>
+          </w:pPr>
+          <w:hyperlink w:anchor="_Toc157807029" w:history="1">
+            <w:r>
+              <w:rPr>
+                <w:rStyle w:val="a8"/>
+                <w:noProof/>
+              </w:rPr>
+              <w:t>Задание 1</w:t>
+            </w:r>
+            <w:r>
+              <w:rPr>
+                <w:noProof/>
+                <w:webHidden/>
+              </w:rPr>
+              <w:tab/>
+            </w:r>
+            <w:r>
+              <w:rPr>
+                <w:noProof/>
+                <w:webHidden/>
+              </w:rPr>
+              <w:fldChar w:fldCharType="begin"/>
+            </w:r>
+            <w:r>
+              <w:rPr>
+                <w:noProof/>
+                <w:webHidden/>
+              </w:rPr>
+              <w:instrText xml:space="preserve"> PAGEREF _Toc157807029 \h </w:instrText>
+            </w:r>
+            <w:r>
+              <w:rPr>
+                <w:noProof/>
+                <w:webHidden/>
+              </w:rPr>
+            </w:r>
+            <w:r>
+              <w:rPr>
+                <w:noProof/>
+                <w:webHidden/>
+              </w:rPr>
+              <w:fldChar w:fldCharType="separate"/>
+            </w:r>
+            <w:r>
+              <w:rPr>
+                <w:noProof/>
+                <w:webHidden/>
+              </w:rPr>
+              <w:t>3</w:t>
+            </w:r>
+            <w:r>
+              <w:rPr>
+                <w:noProof/>
+                <w:webHidden/>
+              </w:rPr>
+              <w:fldChar w:fldCharType="end"/>
+            </w:r>
+          </w:hyperlink>
+        </w:p>
+        <w:p>
+          <w:pPr>
+            <w:pStyle w:val="21"/>
+            <w:tabs>
+              <w:tab w:val="right" w:leader="dot" w:pos="9345"/>
+            </w:tabs>
+            <w:rPr>
+              <w:rFonts w:eastAsiaTheme="minorEastAsia"/>
+              <w:noProof/>
+              <w:lang w:eastAsia="ru-RU"/>
+            </w:rPr>
+          </w:pPr>
+          <w:hyperlink w:anchor="_Toc157807030" w:history="1">
+            <w:r>
+              <w:rPr>
+                <w:rStyle w:val="a8"/>
+                <w:noProof/>
+              </w:rPr>
+              <w:t>Задание 2</w:t>
+            </w:r>
+            <w:r>
+              <w:rPr>
+                <w:noProof/>
+                <w:webHidden/>
+              </w:rPr>
+              <w:tab/>
+            </w:r>
+            <w:r>
+              <w:rPr>
+                <w:noProof/>
+                <w:webHidden/>
+              </w:rPr>
+              <w:fldChar w:fldCharType="begin"/>
+            </w:r>
+            <w:r>
+              <w:rPr>
+                <w:noProof/>
+                <w:webHidden/>
+              </w:rPr>
+              <w:instrText xml:space="preserve"> PAGEREF _Toc157807030 \h </w:instrText>
+            </w:r>
+            <w:r>
+              <w:rPr>
+                <w:noProof/>
+                <w:webHidden/>
+              </w:rPr>
+            </w:r>
+            <w:r>
+              <w:rPr>
+                <w:noProof/>
+                <w:webHidden/>
+              </w:rPr>
+              <w:fldChar w:fldCharType="separate"/>
+            </w:r>
+            <w:r>
+              <w:rPr>
+                <w:noProof/>
+                <w:webHidden/>
+              </w:rPr>
+              <w:t>3</w:t>
+            </w:r>
+            <w:r>
+              <w:rPr>
+                <w:noProof/>
+                <w:webHidden/>
+              </w:rPr>
+              <w:fldChar w:fldCharType="end"/>
+            </w:r>
+          </w:hyperlink>
+        </w:p>
+        <w:p>
+          <w:pPr>
+            <w:pStyle w:val="21"/>
+            <w:tabs>
+              <w:tab w:val="right" w:leader="dot" w:pos="9345"/>
+            </w:tabs>
+            <w:rPr>
+              <w:rFonts w:eastAsiaTheme="minorEastAsia"/>
+              <w:noProof/>
+              <w:lang w:eastAsia="ru-RU"/>
+            </w:rPr>
+          </w:pPr>
+          <w:hyperlink w:anchor="_Toc157807031" w:history="1">
+            <w:r>
+              <w:rPr>
+                <w:rStyle w:val="a8"/>
+                <w:noProof/>
+              </w:rPr>
+              <w:t>Задание 3</w:t>
+            </w:r>
+            <w:r>
+              <w:rPr>
+                <w:noProof/>
+                <w:webHidden/>
+              </w:rPr>
+              <w:tab/>
+            </w:r>
+            <w:r>
+              <w:rPr>
+                <w:noProof/>
+                <w:webHidden/>
+              </w:rPr>
+              <w:fldChar w:fldCharType="begin"/>
+            </w:r>
+            <w:r>
+              <w:rPr>
+                <w:noProof/>
+                <w:webHidden/>
+              </w:rPr>
+              <w:instrText xml:space="preserve"> PAGEREF _Toc157807031 \h </w:instrText>
+            </w:r>
+            <w:r>
+              <w:rPr>
+                <w:noProof/>
+                <w:webHidden/>
+              </w:rPr>
+            </w:r>
+            <w:r>
+              <w:rPr>
+                <w:noProof/>
+                <w:webHidden/>
+              </w:rPr>
+              <w:fldChar w:fldCharType="separate"/>
+            </w:r>
+            <w:r>
+              <w:rPr>
+                <w:noProof/>
+                <w:webHidden/>
+              </w:rPr>
+              <w:t>3</w:t>
             </w:r>
             <w:r>
               <w:rPr>
@@ -336,21 +618,385 @@
       <w:r>
         <w:br w:type="page"/>
       </w:r>
-      <w:bookmarkStart w:id="0" w:name="_GoBack"/>
-      <w:bookmarkEnd w:id="0"/>
     </w:p>
     <w:p>
       <w:pPr>
         <w:pStyle w:val="1"/>
+        <w:pBdr>
+          <w:bottom w:val="single" w:sz="6" w:space="1" w:color="auto"/>
+        </w:pBdr>
       </w:pPr>
-      <w:bookmarkStart w:id="1" w:name="_Toc157715959"/>
+      <w:bookmarkStart w:id="0" w:name="_Toc157807027"/>
       <w:r>
         <w:lastRenderedPageBreak/>
         <w:t>Переменные</w:t>
       </w:r>
+      <w:bookmarkEnd w:id="0"/>
+    </w:p>
+    <w:p/>
+    <w:p>
+      <w:pPr>
+        <w:rPr>
+          <w:rFonts w:asciiTheme="majorHAnsi" w:eastAsiaTheme="majorEastAsia" w:hAnsiTheme="majorHAnsi" w:cstheme="majorBidi"/>
+          <w:b/>
+          <w:bCs/>
+          <w:color w:val="365F91" w:themeColor="accent1" w:themeShade="BF"/>
+          <w:sz w:val="28"/>
+          <w:szCs w:val="28"/>
+        </w:rPr>
+      </w:pPr>
+      <w:r>
+        <w:br w:type="page"/>
+      </w:r>
+    </w:p>
+    <w:p>
+      <w:pPr>
+        <w:pStyle w:val="1"/>
+        <w:pBdr>
+          <w:bottom w:val="single" w:sz="6" w:space="1" w:color="auto"/>
+        </w:pBdr>
+      </w:pPr>
+      <w:bookmarkStart w:id="1" w:name="_Toc157807028"/>
+      <w:r>
+        <w:lastRenderedPageBreak/>
+        <w:t>Тензоры</w:t>
+      </w:r>
       <w:bookmarkEnd w:id="1"/>
     </w:p>
+    <w:p/>
+    <w:p>
+      <w:pPr>
+        <w:pStyle w:val="2"/>
+      </w:pPr>
+      <w:bookmarkStart w:id="2" w:name="_Toc157807029"/>
+      <w:r>
+        <w:t>Задание 1</w:t>
+      </w:r>
+      <w:bookmarkEnd w:id="2"/>
+    </w:p>
+    <w:p/>
+    <w:p>
+      <w:r>
+        <w:t>Создать 2 тензора размерностью 2 на 2.</w:t>
+      </w:r>
+    </w:p>
+    <w:p>
+      <w:r>
+        <w:t xml:space="preserve">Назвать первый тензор именем </w:t>
+      </w:r>
+      <w:r>
+        <w:rPr>
+          <w:lang w:val="en-US"/>
+        </w:rPr>
+        <w:t>first</w:t>
+      </w:r>
+      <w:r>
+        <w:t xml:space="preserve">. </w:t>
+      </w:r>
+    </w:p>
+    <w:p>
+      <w:r>
+        <w:t xml:space="preserve">Второй тензор именем </w:t>
+      </w:r>
+      <w:r>
+        <w:rPr>
+          <w:lang w:val="en-US"/>
+        </w:rPr>
+        <w:t>second</w:t>
+      </w:r>
+      <w:r>
+        <w:t>.</w:t>
+      </w:r>
+    </w:p>
+    <w:p>
+      <w:r>
+        <w:t xml:space="preserve">Заполнить </w:t>
+      </w:r>
+      <w:r>
+        <w:t>их</w:t>
+      </w:r>
+      <w:r>
+        <w:t xml:space="preserve"> значениями 1 2 3 4</w:t>
+      </w:r>
+    </w:p>
+    <w:p>
+      <w:r>
+        <w:t>Вывести в консоль тип данных и форму тензоров</w:t>
+      </w:r>
+    </w:p>
+    <w:p/>
+    <w:p>
+      <w:pPr>
+        <w:pStyle w:val="2"/>
+      </w:pPr>
+      <w:bookmarkStart w:id="3" w:name="_Toc157807030"/>
+      <w:r>
+        <w:t>Задание 2</w:t>
+      </w:r>
+      <w:bookmarkEnd w:id="3"/>
+    </w:p>
+    <w:p/>
+    <w:p>
+      <w:r>
+        <w:t>Создать 2 тензора размерностью 2 на 2.</w:t>
+      </w:r>
+    </w:p>
+    <w:p>
+      <w:r>
+        <w:t xml:space="preserve">Назвать первый тензор именем </w:t>
+      </w:r>
+      <w:r>
+        <w:rPr>
+          <w:lang w:val="en-US"/>
+        </w:rPr>
+        <w:t>first</w:t>
+      </w:r>
+      <w:r>
+        <w:t>_</w:t>
+      </w:r>
+      <w:proofErr w:type="spellStart"/>
+      <w:r>
+        <w:rPr>
+          <w:lang w:val="en-US"/>
+        </w:rPr>
+        <w:t>int</w:t>
+      </w:r>
+      <w:proofErr w:type="spellEnd"/>
+      <w:r>
+        <w:t xml:space="preserve">. </w:t>
+      </w:r>
+      <w:r>
+        <w:t xml:space="preserve">Содержимое массива должно иметь тип </w:t>
+      </w:r>
+      <w:r>
+        <w:t>int32</w:t>
+      </w:r>
+    </w:p>
+    <w:p>
+      <w:r>
+        <w:t xml:space="preserve">Второй тензор именем </w:t>
+      </w:r>
+      <w:r>
+        <w:rPr>
+          <w:lang w:val="en-US"/>
+        </w:rPr>
+        <w:t>second</w:t>
+      </w:r>
+      <w:r>
+        <w:t>_</w:t>
+      </w:r>
+      <w:r>
+        <w:rPr>
+          <w:lang w:val="en-US"/>
+        </w:rPr>
+        <w:t>float</w:t>
+      </w:r>
+      <w:r>
+        <w:t>.</w:t>
+      </w:r>
+      <w:r>
+        <w:t xml:space="preserve"> </w:t>
+      </w:r>
+      <w:r>
+        <w:t>Содержимое массива должно иметь тип</w:t>
+      </w:r>
+      <w:r>
+        <w:t xml:space="preserve"> </w:t>
+      </w:r>
+      <w:r>
+        <w:t xml:space="preserve"> float32</w:t>
+      </w:r>
+    </w:p>
+    <w:p>
+      <w:r>
+        <w:t>Заполнить их значениями 1 2 3 4</w:t>
+      </w:r>
+    </w:p>
+    <w:p>
+      <w:r>
+        <w:t>Вывести в консоль тип данных и форму тензоров</w:t>
+      </w:r>
+    </w:p>
+    <w:p/>
+    <w:p>
+      <w:pPr>
+        <w:pStyle w:val="2"/>
+      </w:pPr>
+      <w:bookmarkStart w:id="4" w:name="_Toc157807031"/>
+      <w:r>
+        <w:t>Задание 3</w:t>
+      </w:r>
+      <w:bookmarkEnd w:id="4"/>
+    </w:p>
+    <w:p/>
+    <w:p>
+      <w:r>
+        <w:t>Создать</w:t>
+      </w:r>
+      <w:r>
+        <w:t xml:space="preserve"> 3 </w:t>
+      </w:r>
+      <w:proofErr w:type="gramStart"/>
+      <w:r>
+        <w:t>одномерных</w:t>
+      </w:r>
+      <w:proofErr w:type="gramEnd"/>
+      <w:r>
+        <w:t xml:space="preserve"> тензора</w:t>
+      </w:r>
+      <w:r>
+        <w:t>.</w:t>
+      </w:r>
+    </w:p>
+    <w:p>
+      <w:r>
+        <w:t>Заполнить их</w:t>
+      </w:r>
+      <w:r>
+        <w:t xml:space="preserve"> числами от 1 до 30, по 10 значений в каждом.</w:t>
+      </w:r>
+    </w:p>
+    <w:p>
+      <w:r>
+        <w:t>Назвать</w:t>
+      </w:r>
+      <w:r>
+        <w:rPr>
+          <w:lang w:val="en-US"/>
+        </w:rPr>
+        <w:t xml:space="preserve"> </w:t>
+      </w:r>
+      <w:r>
+        <w:t>тензоры</w:t>
+      </w:r>
+      <w:r>
+        <w:rPr>
+          <w:lang w:val="en-US"/>
+        </w:rPr>
+        <w:t xml:space="preserve"> </w:t>
+      </w:r>
+      <w:r>
+        <w:rPr>
+          <w:lang w:val="en-US"/>
+        </w:rPr>
+        <w:t>first</w:t>
+      </w:r>
+      <w:r>
+        <w:rPr>
+          <w:lang w:val="en-US"/>
+        </w:rPr>
+        <w:t xml:space="preserve"> </w:t>
+      </w:r>
+      <w:r>
+        <w:rPr>
+          <w:lang w:val="en-US"/>
+        </w:rPr>
+        <w:t>second</w:t>
+      </w:r>
+      <w:r>
+        <w:rPr>
+          <w:lang w:val="en-US"/>
+        </w:rPr>
+        <w:t xml:space="preserve"> </w:t>
+      </w:r>
+      <w:r>
+        <w:rPr>
+          <w:lang w:val="en-US"/>
+        </w:rPr>
+        <w:t>third </w:t>
+      </w:r>
+      <w:r>
+        <w:rPr>
+          <w:lang w:val="en-US"/>
+        </w:rPr>
+        <w:t>.</w:t>
+      </w:r>
+    </w:p>
+    <w:p>
+      <w:proofErr w:type="gramStart"/>
+      <w:r>
+        <w:rPr>
+          <w:lang w:val="en-US"/>
+        </w:rPr>
+        <w:t>first</w:t>
+      </w:r>
+      <w:proofErr w:type="gramEnd"/>
+      <w:r>
+        <w:t xml:space="preserve"> должен содержать значения от 1 до 10, </w:t>
+      </w:r>
+      <w:r>
+        <w:rPr>
+          <w:lang w:val="en-US"/>
+        </w:rPr>
+        <w:t>second</w:t>
+      </w:r>
+      <w:r>
+        <w:t xml:space="preserve"> – 11-20 и так далее.</w:t>
+      </w:r>
+    </w:p>
+    <w:p>
+      <w:r>
+        <w:t>Вывести в консоль тип данных и форму</w:t>
+      </w:r>
+      <w:r>
+        <w:t xml:space="preserve"> тензоров</w:t>
+      </w:r>
+    </w:p>
+    <w:p>
+      <w:r>
+        <w:br w:type="page"/>
+      </w:r>
+    </w:p>
+    <w:p>
+      <w:pPr>
+        <w:pStyle w:val="2"/>
+        <w:rPr>
+          <w:lang w:val="en-US"/>
+        </w:rPr>
+      </w:pPr>
+      <w:r>
+        <w:lastRenderedPageBreak/>
+        <w:t xml:space="preserve">Задание </w:t>
+      </w:r>
+      <w:r>
+        <w:rPr>
+          <w:lang w:val="en-US"/>
+        </w:rPr>
+        <w:t>4</w:t>
+      </w:r>
+    </w:p>
+    <w:p/>
+    <w:p>
+      <w:r>
+        <w:t xml:space="preserve">Создать 3 </w:t>
+      </w:r>
+      <w:proofErr w:type="gramStart"/>
+      <w:r>
+        <w:t>одномерных</w:t>
+      </w:r>
+      <w:proofErr w:type="gramEnd"/>
+      <w:r>
+        <w:t xml:space="preserve"> тензора.</w:t>
+      </w:r>
+      <w:bookmarkStart w:id="5" w:name="_GoBack"/>
+      <w:bookmarkEnd w:id="5"/>
+    </w:p>
+    <w:p>
+      <w:r>
+        <w:t xml:space="preserve">Заполнить их </w:t>
+      </w:r>
+      <w:r>
+        <w:t>любым одним значением.</w:t>
+      </w:r>
+    </w:p>
+    <w:p>
+      <w:r>
+        <w:t xml:space="preserve"> Вывести в консоль тип данных и форму тензора</w:t>
+      </w:r>
+    </w:p>
+    <w:p/>
     <w:sectPr>
+      <w:footerReference w:type="default" r:id="rId9"/>
       <w:pgSz w:w="11906" w:h="16838"/>
       <w:pgMar w:top="1134" w:right="850" w:bottom="1134" w:left="1701" w:header="708" w:footer="708" w:gutter="0"/>
       <w:pgNumType w:start="0"/>
@@ -360,6 +1006,198 @@
     </w:sectPr>
   </w:body>
 </w:document>
+</file>
+
+<file path=word/endnotes.xml><?xml version="1.0" encoding="utf-8"?>
+<w:endnotes xmlns:wpc="http://schemas.microsoft.com/office/word/2010/wordprocessingCanvas" xmlns:mc="http://schemas.openxmlformats.org/markup-compatibility/2006" xmlns:o="urn:schemas-microsoft-com:office:office" xmlns:r="http://schemas.openxmlformats.org/officeDocument/2006/relationships" xmlns:m="http://schemas.openxmlformats.org/officeDocument/2006/math" xmlns:v="urn:schemas-microsoft-com:vml" xmlns:wp14="http://schemas.microsoft.com/office/word/2010/wordprocessingDrawing" xmlns:wp="http://schemas.openxmlformats.org/drawingml/2006/wordprocessingDrawing" xmlns:w10="urn:schemas-microsoft-com:office:word" xmlns:w="http://schemas.openxmlformats.org/wordprocessingml/2006/main" xmlns:w14="http://schemas.microsoft.com/office/word/2010/wordml" xmlns:wpg="http://schemas.microsoft.com/office/word/2010/wordprocessingGroup" xmlns:wpi="http://schemas.microsoft.com/office/word/2010/wordprocessingInk" xmlns:wne="http://schemas.microsoft.com/office/word/2006/wordml" xmlns:wps="http://schemas.microsoft.com/office/word/2010/wordprocessingShape" mc:Ignorable="w14 wp14">
+  <w:endnote w:type="separator" w:id="-1">
+    <w:p>
+      <w:pPr>
+        <w:spacing w:after="0" w:line="240" w:lineRule="auto"/>
+      </w:pPr>
+      <w:r>
+        <w:separator/>
+      </w:r>
+    </w:p>
+  </w:endnote>
+  <w:endnote w:type="continuationSeparator" w:id="0">
+    <w:p>
+      <w:pPr>
+        <w:spacing w:after="0" w:line="240" w:lineRule="auto"/>
+      </w:pPr>
+      <w:r>
+        <w:continuationSeparator/>
+      </w:r>
+    </w:p>
+  </w:endnote>
+</w:endnotes>
+</file>
+
+<file path=word/footer1.xml><?xml version="1.0" encoding="utf-8"?>
+<w:ftr xmlns:wpc="http://schemas.microsoft.com/office/word/2010/wordprocessingCanvas" xmlns:mc="http://schemas.openxmlformats.org/markup-compatibility/2006" xmlns:o="urn:schemas-microsoft-com:office:office" xmlns:r="http://schemas.openxmlformats.org/officeDocument/2006/relationships" xmlns:m="http://schemas.openxmlformats.org/officeDocument/2006/math" xmlns:v="urn:schemas-microsoft-com:vml" xmlns:wp14="http://schemas.microsoft.com/office/word/2010/wordprocessingDrawing" xmlns:wp="http://schemas.openxmlformats.org/drawingml/2006/wordprocessingDrawing" xmlns:w10="urn:schemas-microsoft-com:office:word" xmlns:w="http://schemas.openxmlformats.org/wordprocessingml/2006/main" xmlns:w14="http://schemas.microsoft.com/office/word/2010/wordml" xmlns:wpg="http://schemas.microsoft.com/office/word/2010/wordprocessingGroup" xmlns:wpi="http://schemas.microsoft.com/office/word/2010/wordprocessingInk" xmlns:wne="http://schemas.microsoft.com/office/word/2006/wordml" xmlns:wps="http://schemas.microsoft.com/office/word/2010/wordprocessingShape" mc:Ignorable="w14 wp14">
+  <w:sdt>
+    <w:sdtPr>
+      <w:id w:val="1509481248"/>
+      <w:docPartObj>
+        <w:docPartGallery w:val="Page Numbers (Bottom of Page)"/>
+        <w:docPartUnique/>
+      </w:docPartObj>
+    </w:sdtPr>
+    <w:sdtContent>
+      <w:p>
+        <w:pPr>
+          <w:pStyle w:val="ae"/>
+          <w:jc w:val="center"/>
+        </w:pPr>
+        <w:r>
+          <w:fldChar w:fldCharType="begin"/>
+        </w:r>
+        <w:r>
+          <w:instrText>PAGE   \* MERGEFORMAT</w:instrText>
+        </w:r>
+        <w:r>
+          <w:fldChar w:fldCharType="separate"/>
+        </w:r>
+        <w:r>
+          <w:rPr>
+            <w:noProof/>
+          </w:rPr>
+          <w:t>4</w:t>
+        </w:r>
+        <w:r>
+          <w:fldChar w:fldCharType="end"/>
+        </w:r>
+      </w:p>
+    </w:sdtContent>
+  </w:sdt>
+  <w:p>
+    <w:pPr>
+      <w:pStyle w:val="ae"/>
+    </w:pPr>
+  </w:p>
+</w:ftr>
+</file>
+
+<file path=word/footnotes.xml><?xml version="1.0" encoding="utf-8"?>
+<w:footnotes xmlns:wpc="http://schemas.microsoft.com/office/word/2010/wordprocessingCanvas" xmlns:mc="http://schemas.openxmlformats.org/markup-compatibility/2006" xmlns:o="urn:schemas-microsoft-com:office:office" xmlns:r="http://schemas.openxmlformats.org/officeDocument/2006/relationships" xmlns:m="http://schemas.openxmlformats.org/officeDocument/2006/math" xmlns:v="urn:schemas-microsoft-com:vml" xmlns:wp14="http://schemas.microsoft.com/office/word/2010/wordprocessingDrawing" xmlns:wp="http://schemas.openxmlformats.org/drawingml/2006/wordprocessingDrawing" xmlns:w10="urn:schemas-microsoft-com:office:word" xmlns:w="http://schemas.openxmlformats.org/wordprocessingml/2006/main" xmlns:w14="http://schemas.microsoft.com/office/word/2010/wordml" xmlns:wpg="http://schemas.microsoft.com/office/word/2010/wordprocessingGroup" xmlns:wpi="http://schemas.microsoft.com/office/word/2010/wordprocessingInk" xmlns:wne="http://schemas.microsoft.com/office/word/2006/wordml" xmlns:wps="http://schemas.microsoft.com/office/word/2010/wordprocessingShape" mc:Ignorable="w14 wp14">
+  <w:footnote w:type="separator" w:id="-1">
+    <w:p>
+      <w:pPr>
+        <w:spacing w:after="0" w:line="240" w:lineRule="auto"/>
+      </w:pPr>
+      <w:r>
+        <w:separator/>
+      </w:r>
+    </w:p>
+  </w:footnote>
+  <w:footnote w:type="continuationSeparator" w:id="0">
+    <w:p>
+      <w:pPr>
+        <w:spacing w:after="0" w:line="240" w:lineRule="auto"/>
+      </w:pPr>
+      <w:r>
+        <w:continuationSeparator/>
+      </w:r>
+    </w:p>
+  </w:footnote>
+</w:footnotes>
+</file>
+
+<file path=word/numbering.xml><?xml version="1.0" encoding="utf-8"?>
+<w:numbering xmlns:wpc="http://schemas.microsoft.com/office/word/2010/wordprocessingCanvas" xmlns:mc="http://schemas.openxmlformats.org/markup-compatibility/2006" xmlns:o="urn:schemas-microsoft-com:office:office" xmlns:r="http://schemas.openxmlformats.org/officeDocument/2006/relationships" xmlns:m="http://schemas.openxmlformats.org/officeDocument/2006/math" xmlns:v="urn:schemas-microsoft-com:vml" xmlns:wp14="http://schemas.microsoft.com/office/word/2010/wordprocessingDrawing" xmlns:wp="http://schemas.openxmlformats.org/drawingml/2006/wordprocessingDrawing" xmlns:w10="urn:schemas-microsoft-com:office:word" xmlns:w="http://schemas.openxmlformats.org/wordprocessingml/2006/main" xmlns:w14="http://schemas.microsoft.com/office/word/2010/wordml" xmlns:wpg="http://schemas.microsoft.com/office/word/2010/wordprocessingGroup" xmlns:wpi="http://schemas.microsoft.com/office/word/2010/wordprocessingInk" xmlns:wne="http://schemas.microsoft.com/office/word/2006/wordml" xmlns:wps="http://schemas.microsoft.com/office/word/2010/wordprocessingShape" mc:Ignorable="w14 wp14">
+  <w:abstractNum w:abstractNumId="0">
+    <w:nsid w:val="67795384"/>
+    <w:multiLevelType w:val="hybridMultilevel"/>
+    <w:tmpl w:val="506CC1FA"/>
+    <w:lvl w:ilvl="0" w:tplc="04190011">
+      <w:start w:val="1"/>
+      <w:numFmt w:val="decimal"/>
+      <w:lvlText w:val="%1)"/>
+      <w:lvlJc w:val="left"/>
+      <w:pPr>
+        <w:ind w:left="720" w:hanging="360"/>
+      </w:pPr>
+      <w:rPr>
+        <w:rFonts w:hint="default"/>
+      </w:rPr>
+    </w:lvl>
+    <w:lvl w:ilvl="1" w:tplc="04190019" w:tentative="1">
+      <w:start w:val="1"/>
+      <w:numFmt w:val="lowerLetter"/>
+      <w:lvlText w:val="%2."/>
+      <w:lvlJc w:val="left"/>
+      <w:pPr>
+        <w:ind w:left="1440" w:hanging="360"/>
+      </w:pPr>
+    </w:lvl>
+    <w:lvl w:ilvl="2" w:tplc="0419001B" w:tentative="1">
+      <w:start w:val="1"/>
+      <w:numFmt w:val="lowerRoman"/>
+      <w:lvlText w:val="%3."/>
+      <w:lvlJc w:val="right"/>
+      <w:pPr>
+        <w:ind w:left="2160" w:hanging="180"/>
+      </w:pPr>
+    </w:lvl>
+    <w:lvl w:ilvl="3" w:tplc="0419000F" w:tentative="1">
+      <w:start w:val="1"/>
+      <w:numFmt w:val="decimal"/>
+      <w:lvlText w:val="%4."/>
+      <w:lvlJc w:val="left"/>
+      <w:pPr>
+        <w:ind w:left="2880" w:hanging="360"/>
+      </w:pPr>
+    </w:lvl>
+    <w:lvl w:ilvl="4" w:tplc="04190019" w:tentative="1">
+      <w:start w:val="1"/>
+      <w:numFmt w:val="lowerLetter"/>
+      <w:lvlText w:val="%5."/>
+      <w:lvlJc w:val="left"/>
+      <w:pPr>
+        <w:ind w:left="3600" w:hanging="360"/>
+      </w:pPr>
+    </w:lvl>
+    <w:lvl w:ilvl="5" w:tplc="0419001B" w:tentative="1">
+      <w:start w:val="1"/>
+      <w:numFmt w:val="lowerRoman"/>
+      <w:lvlText w:val="%6."/>
+      <w:lvlJc w:val="right"/>
+      <w:pPr>
+        <w:ind w:left="4320" w:hanging="180"/>
+      </w:pPr>
+    </w:lvl>
+    <w:lvl w:ilvl="6" w:tplc="0419000F" w:tentative="1">
+      <w:start w:val="1"/>
+      <w:numFmt w:val="decimal"/>
+      <w:lvlText w:val="%7."/>
+      <w:lvlJc w:val="left"/>
+      <w:pPr>
+        <w:ind w:left="5040" w:hanging="360"/>
+      </w:pPr>
+    </w:lvl>
+    <w:lvl w:ilvl="7" w:tplc="04190019" w:tentative="1">
+      <w:start w:val="1"/>
+      <w:numFmt w:val="lowerLetter"/>
+      <w:lvlText w:val="%8."/>
+      <w:lvlJc w:val="left"/>
+      <w:pPr>
+        <w:ind w:left="5760" w:hanging="360"/>
+      </w:pPr>
+    </w:lvl>
+    <w:lvl w:ilvl="8" w:tplc="0419001B" w:tentative="1">
+      <w:start w:val="1"/>
+      <w:numFmt w:val="lowerRoman"/>
+      <w:lvlText w:val="%9."/>
+      <w:lvlJc w:val="right"/>
+      <w:pPr>
+        <w:ind w:left="6480" w:hanging="180"/>
+      </w:pPr>
+    </w:lvl>
+  </w:abstractNum>
+  <w:num w:numId="1">
+    <w:abstractNumId w:val="0"/>
+  </w:num>
+</w:numbering>
 </file>
 
 <file path=word/styles.xml><?xml version="1.0" encoding="utf-8"?>
@@ -529,7 +1367,7 @@
     <w:link w:val="10"/>
     <w:uiPriority w:val="9"/>
     <w:qFormat/>
-    <w:rsid w:val="00147E44"/>
+    <w:rsid w:val="00C5626B"/>
     <w:pPr>
       <w:keepNext/>
       <w:keepLines/>
@@ -541,8 +1379,32 @@
       <w:b/>
       <w:bCs/>
       <w:color w:val="365F91" w:themeColor="accent1" w:themeShade="BF"/>
-      <w:sz w:val="28"/>
+      <w:sz w:val="36"/>
       <w:szCs w:val="28"/>
+    </w:rPr>
+  </w:style>
+  <w:style w:type="paragraph" w:styleId="2">
+    <w:name w:val="heading 2"/>
+    <w:basedOn w:val="a"/>
+    <w:next w:val="a"/>
+    <w:link w:val="20"/>
+    <w:uiPriority w:val="9"/>
+    <w:unhideWhenUsed/>
+    <w:qFormat/>
+    <w:rsid w:val="00034A42"/>
+    <w:pPr>
+      <w:keepNext/>
+      <w:keepLines/>
+      <w:spacing w:before="200" w:after="0"/>
+      <w:outlineLvl w:val="1"/>
+    </w:pPr>
+    <w:rPr>
+      <w:rFonts w:asciiTheme="majorHAnsi" w:eastAsiaTheme="majorEastAsia" w:hAnsiTheme="majorHAnsi" w:cstheme="majorBidi"/>
+      <w:b/>
+      <w:bCs/>
+      <w:color w:val="4F81BD" w:themeColor="accent1"/>
+      <w:sz w:val="26"/>
+      <w:szCs w:val="26"/>
     </w:rPr>
   </w:style>
   <w:style w:type="character" w:default="1" w:styleId="a0">
@@ -577,13 +1439,13 @@
     <w:basedOn w:val="a0"/>
     <w:link w:val="1"/>
     <w:uiPriority w:val="9"/>
-    <w:rsid w:val="00147E44"/>
+    <w:rsid w:val="00C5626B"/>
     <w:rPr>
       <w:rFonts w:asciiTheme="majorHAnsi" w:eastAsiaTheme="majorEastAsia" w:hAnsiTheme="majorHAnsi" w:cstheme="majorBidi"/>
       <w:b/>
       <w:bCs/>
       <w:color w:val="365F91" w:themeColor="accent1" w:themeShade="BF"/>
-      <w:sz w:val="28"/>
+      <w:sz w:val="36"/>
       <w:szCs w:val="28"/>
     </w:rPr>
   </w:style>
@@ -680,6 +1542,128 @@
       <w:color w:val="0000FF" w:themeColor="hyperlink"/>
       <w:u w:val="single"/>
     </w:rPr>
+  </w:style>
+  <w:style w:type="paragraph" w:styleId="a9">
+    <w:name w:val="List Paragraph"/>
+    <w:basedOn w:val="a"/>
+    <w:uiPriority w:val="34"/>
+    <w:qFormat/>
+    <w:rsid w:val="00034A42"/>
+    <w:pPr>
+      <w:ind w:left="720"/>
+      <w:contextualSpacing/>
+    </w:pPr>
+  </w:style>
+  <w:style w:type="paragraph" w:styleId="aa">
+    <w:name w:val="Subtitle"/>
+    <w:basedOn w:val="a"/>
+    <w:next w:val="a"/>
+    <w:link w:val="ab"/>
+    <w:uiPriority w:val="11"/>
+    <w:qFormat/>
+    <w:rsid w:val="00034A42"/>
+    <w:pPr>
+      <w:numPr>
+        <w:ilvl w:val="1"/>
+      </w:numPr>
+    </w:pPr>
+    <w:rPr>
+      <w:rFonts w:asciiTheme="majorHAnsi" w:eastAsiaTheme="majorEastAsia" w:hAnsiTheme="majorHAnsi" w:cstheme="majorBidi"/>
+      <w:i/>
+      <w:iCs/>
+      <w:color w:val="4F81BD" w:themeColor="accent1"/>
+      <w:spacing w:val="15"/>
+      <w:sz w:val="24"/>
+      <w:szCs w:val="24"/>
+    </w:rPr>
+  </w:style>
+  <w:style w:type="character" w:customStyle="1" w:styleId="ab">
+    <w:name w:val="Подзаголовок Знак"/>
+    <w:basedOn w:val="a0"/>
+    <w:link w:val="aa"/>
+    <w:uiPriority w:val="11"/>
+    <w:rsid w:val="00034A42"/>
+    <w:rPr>
+      <w:rFonts w:asciiTheme="majorHAnsi" w:eastAsiaTheme="majorEastAsia" w:hAnsiTheme="majorHAnsi" w:cstheme="majorBidi"/>
+      <w:i/>
+      <w:iCs/>
+      <w:color w:val="4F81BD" w:themeColor="accent1"/>
+      <w:spacing w:val="15"/>
+      <w:sz w:val="24"/>
+      <w:szCs w:val="24"/>
+    </w:rPr>
+  </w:style>
+  <w:style w:type="character" w:customStyle="1" w:styleId="20">
+    <w:name w:val="Заголовок 2 Знак"/>
+    <w:basedOn w:val="a0"/>
+    <w:link w:val="2"/>
+    <w:uiPriority w:val="9"/>
+    <w:rsid w:val="00034A42"/>
+    <w:rPr>
+      <w:rFonts w:asciiTheme="majorHAnsi" w:eastAsiaTheme="majorEastAsia" w:hAnsiTheme="majorHAnsi" w:cstheme="majorBidi"/>
+      <w:b/>
+      <w:bCs/>
+      <w:color w:val="4F81BD" w:themeColor="accent1"/>
+      <w:sz w:val="26"/>
+      <w:szCs w:val="26"/>
+    </w:rPr>
+  </w:style>
+  <w:style w:type="paragraph" w:styleId="21">
+    <w:name w:val="toc 2"/>
+    <w:basedOn w:val="a"/>
+    <w:next w:val="a"/>
+    <w:autoRedefine/>
+    <w:uiPriority w:val="39"/>
+    <w:unhideWhenUsed/>
+    <w:rsid w:val="00034A42"/>
+    <w:pPr>
+      <w:spacing w:after="100"/>
+      <w:ind w:left="220"/>
+    </w:pPr>
+  </w:style>
+  <w:style w:type="paragraph" w:styleId="ac">
+    <w:name w:val="header"/>
+    <w:basedOn w:val="a"/>
+    <w:link w:val="ad"/>
+    <w:uiPriority w:val="99"/>
+    <w:unhideWhenUsed/>
+    <w:rsid w:val="00C5626B"/>
+    <w:pPr>
+      <w:tabs>
+        <w:tab w:val="center" w:pos="4677"/>
+        <w:tab w:val="right" w:pos="9355"/>
+      </w:tabs>
+      <w:spacing w:after="0" w:line="240" w:lineRule="auto"/>
+    </w:pPr>
+  </w:style>
+  <w:style w:type="character" w:customStyle="1" w:styleId="ad">
+    <w:name w:val="Верхний колонтитул Знак"/>
+    <w:basedOn w:val="a0"/>
+    <w:link w:val="ac"/>
+    <w:uiPriority w:val="99"/>
+    <w:rsid w:val="00C5626B"/>
+  </w:style>
+  <w:style w:type="paragraph" w:styleId="ae">
+    <w:name w:val="footer"/>
+    <w:basedOn w:val="a"/>
+    <w:link w:val="af"/>
+    <w:uiPriority w:val="99"/>
+    <w:unhideWhenUsed/>
+    <w:rsid w:val="00C5626B"/>
+    <w:pPr>
+      <w:tabs>
+        <w:tab w:val="center" w:pos="4677"/>
+        <w:tab w:val="right" w:pos="9355"/>
+      </w:tabs>
+      <w:spacing w:after="0" w:line="240" w:lineRule="auto"/>
+    </w:pPr>
+  </w:style>
+  <w:style w:type="character" w:customStyle="1" w:styleId="af">
+    <w:name w:val="Нижний колонтитул Знак"/>
+    <w:basedOn w:val="a0"/>
+    <w:link w:val="ae"/>
+    <w:uiPriority w:val="99"/>
+    <w:rsid w:val="00C5626B"/>
   </w:style>
 </w:styles>
 </file>
@@ -851,7 +1835,7 @@
     <w:link w:val="10"/>
     <w:uiPriority w:val="9"/>
     <w:qFormat/>
-    <w:rsid w:val="00147E44"/>
+    <w:rsid w:val="00C5626B"/>
     <w:pPr>
       <w:keepNext/>
       <w:keepLines/>
@@ -863,8 +1847,32 @@
       <w:b/>
       <w:bCs/>
       <w:color w:val="365F91" w:themeColor="accent1" w:themeShade="BF"/>
-      <w:sz w:val="28"/>
+      <w:sz w:val="36"/>
       <w:szCs w:val="28"/>
+    </w:rPr>
+  </w:style>
+  <w:style w:type="paragraph" w:styleId="2">
+    <w:name w:val="heading 2"/>
+    <w:basedOn w:val="a"/>
+    <w:next w:val="a"/>
+    <w:link w:val="20"/>
+    <w:uiPriority w:val="9"/>
+    <w:unhideWhenUsed/>
+    <w:qFormat/>
+    <w:rsid w:val="00034A42"/>
+    <w:pPr>
+      <w:keepNext/>
+      <w:keepLines/>
+      <w:spacing w:before="200" w:after="0"/>
+      <w:outlineLvl w:val="1"/>
+    </w:pPr>
+    <w:rPr>
+      <w:rFonts w:asciiTheme="majorHAnsi" w:eastAsiaTheme="majorEastAsia" w:hAnsiTheme="majorHAnsi" w:cstheme="majorBidi"/>
+      <w:b/>
+      <w:bCs/>
+      <w:color w:val="4F81BD" w:themeColor="accent1"/>
+      <w:sz w:val="26"/>
+      <w:szCs w:val="26"/>
     </w:rPr>
   </w:style>
   <w:style w:type="character" w:default="1" w:styleId="a0">
@@ -899,13 +1907,13 @@
     <w:basedOn w:val="a0"/>
     <w:link w:val="1"/>
     <w:uiPriority w:val="9"/>
-    <w:rsid w:val="00147E44"/>
+    <w:rsid w:val="00C5626B"/>
     <w:rPr>
       <w:rFonts w:asciiTheme="majorHAnsi" w:eastAsiaTheme="majorEastAsia" w:hAnsiTheme="majorHAnsi" w:cstheme="majorBidi"/>
       <w:b/>
       <w:bCs/>
       <w:color w:val="365F91" w:themeColor="accent1" w:themeShade="BF"/>
-      <w:sz w:val="28"/>
+      <w:sz w:val="36"/>
       <w:szCs w:val="28"/>
     </w:rPr>
   </w:style>
@@ -1002,6 +2010,128 @@
       <w:color w:val="0000FF" w:themeColor="hyperlink"/>
       <w:u w:val="single"/>
     </w:rPr>
+  </w:style>
+  <w:style w:type="paragraph" w:styleId="a9">
+    <w:name w:val="List Paragraph"/>
+    <w:basedOn w:val="a"/>
+    <w:uiPriority w:val="34"/>
+    <w:qFormat/>
+    <w:rsid w:val="00034A42"/>
+    <w:pPr>
+      <w:ind w:left="720"/>
+      <w:contextualSpacing/>
+    </w:pPr>
+  </w:style>
+  <w:style w:type="paragraph" w:styleId="aa">
+    <w:name w:val="Subtitle"/>
+    <w:basedOn w:val="a"/>
+    <w:next w:val="a"/>
+    <w:link w:val="ab"/>
+    <w:uiPriority w:val="11"/>
+    <w:qFormat/>
+    <w:rsid w:val="00034A42"/>
+    <w:pPr>
+      <w:numPr>
+        <w:ilvl w:val="1"/>
+      </w:numPr>
+    </w:pPr>
+    <w:rPr>
+      <w:rFonts w:asciiTheme="majorHAnsi" w:eastAsiaTheme="majorEastAsia" w:hAnsiTheme="majorHAnsi" w:cstheme="majorBidi"/>
+      <w:i/>
+      <w:iCs/>
+      <w:color w:val="4F81BD" w:themeColor="accent1"/>
+      <w:spacing w:val="15"/>
+      <w:sz w:val="24"/>
+      <w:szCs w:val="24"/>
+    </w:rPr>
+  </w:style>
+  <w:style w:type="character" w:customStyle="1" w:styleId="ab">
+    <w:name w:val="Подзаголовок Знак"/>
+    <w:basedOn w:val="a0"/>
+    <w:link w:val="aa"/>
+    <w:uiPriority w:val="11"/>
+    <w:rsid w:val="00034A42"/>
+    <w:rPr>
+      <w:rFonts w:asciiTheme="majorHAnsi" w:eastAsiaTheme="majorEastAsia" w:hAnsiTheme="majorHAnsi" w:cstheme="majorBidi"/>
+      <w:i/>
+      <w:iCs/>
+      <w:color w:val="4F81BD" w:themeColor="accent1"/>
+      <w:spacing w:val="15"/>
+      <w:sz w:val="24"/>
+      <w:szCs w:val="24"/>
+    </w:rPr>
+  </w:style>
+  <w:style w:type="character" w:customStyle="1" w:styleId="20">
+    <w:name w:val="Заголовок 2 Знак"/>
+    <w:basedOn w:val="a0"/>
+    <w:link w:val="2"/>
+    <w:uiPriority w:val="9"/>
+    <w:rsid w:val="00034A42"/>
+    <w:rPr>
+      <w:rFonts w:asciiTheme="majorHAnsi" w:eastAsiaTheme="majorEastAsia" w:hAnsiTheme="majorHAnsi" w:cstheme="majorBidi"/>
+      <w:b/>
+      <w:bCs/>
+      <w:color w:val="4F81BD" w:themeColor="accent1"/>
+      <w:sz w:val="26"/>
+      <w:szCs w:val="26"/>
+    </w:rPr>
+  </w:style>
+  <w:style w:type="paragraph" w:styleId="21">
+    <w:name w:val="toc 2"/>
+    <w:basedOn w:val="a"/>
+    <w:next w:val="a"/>
+    <w:autoRedefine/>
+    <w:uiPriority w:val="39"/>
+    <w:unhideWhenUsed/>
+    <w:rsid w:val="00034A42"/>
+    <w:pPr>
+      <w:spacing w:after="100"/>
+      <w:ind w:left="220"/>
+    </w:pPr>
+  </w:style>
+  <w:style w:type="paragraph" w:styleId="ac">
+    <w:name w:val="header"/>
+    <w:basedOn w:val="a"/>
+    <w:link w:val="ad"/>
+    <w:uiPriority w:val="99"/>
+    <w:unhideWhenUsed/>
+    <w:rsid w:val="00C5626B"/>
+    <w:pPr>
+      <w:tabs>
+        <w:tab w:val="center" w:pos="4677"/>
+        <w:tab w:val="right" w:pos="9355"/>
+      </w:tabs>
+      <w:spacing w:after="0" w:line="240" w:lineRule="auto"/>
+    </w:pPr>
+  </w:style>
+  <w:style w:type="character" w:customStyle="1" w:styleId="ad">
+    <w:name w:val="Верхний колонтитул Знак"/>
+    <w:basedOn w:val="a0"/>
+    <w:link w:val="ac"/>
+    <w:uiPriority w:val="99"/>
+    <w:rsid w:val="00C5626B"/>
+  </w:style>
+  <w:style w:type="paragraph" w:styleId="ae">
+    <w:name w:val="footer"/>
+    <w:basedOn w:val="a"/>
+    <w:link w:val="af"/>
+    <w:uiPriority w:val="99"/>
+    <w:unhideWhenUsed/>
+    <w:rsid w:val="00C5626B"/>
+    <w:pPr>
+      <w:tabs>
+        <w:tab w:val="center" w:pos="4677"/>
+        <w:tab w:val="right" w:pos="9355"/>
+      </w:tabs>
+      <w:spacing w:after="0" w:line="240" w:lineRule="auto"/>
+    </w:pPr>
+  </w:style>
+  <w:style w:type="character" w:customStyle="1" w:styleId="af">
+    <w:name w:val="Нижний колонтитул Знак"/>
+    <w:basedOn w:val="a0"/>
+    <w:link w:val="ae"/>
+    <w:uiPriority w:val="99"/>
+    <w:rsid w:val="00C5626B"/>
   </w:style>
 </w:styles>
 </file>
@@ -1047,19 +2177,19 @@
 
 <file path=word/glossary/fontTable.xml><?xml version="1.0" encoding="utf-8"?>
 <w:fonts xmlns:mc="http://schemas.openxmlformats.org/markup-compatibility/2006" xmlns:r="http://schemas.openxmlformats.org/officeDocument/2006/relationships" xmlns:w="http://schemas.openxmlformats.org/wordprocessingml/2006/main" xmlns:w14="http://schemas.microsoft.com/office/word/2010/wordml" mc:Ignorable="w14">
+  <w:font w:name="Times New Roman">
+    <w:panose1 w:val="02020603050405020304"/>
+    <w:charset w:val="CC"/>
+    <w:family w:val="roman"/>
+    <w:pitch w:val="variable"/>
+    <w:sig w:usb0="E0002EFF" w:usb1="C000785B" w:usb2="00000009" w:usb3="00000000" w:csb0="000001FF" w:csb1="00000000"/>
+  </w:font>
   <w:font w:name="Calibri">
     <w:panose1 w:val="020F0502020204030204"/>
     <w:charset w:val="CC"/>
     <w:family w:val="swiss"/>
     <w:pitch w:val="variable"/>
     <w:sig w:usb0="E4002EFF" w:usb1="C000247B" w:usb2="00000009" w:usb3="00000000" w:csb0="000001FF" w:csb1="00000000"/>
-  </w:font>
-  <w:font w:name="Times New Roman">
-    <w:panose1 w:val="02020603050405020304"/>
-    <w:charset w:val="CC"/>
-    <w:family w:val="roman"/>
-    <w:pitch w:val="variable"/>
-    <w:sig w:usb0="E0002EFF" w:usb1="C000785B" w:usb2="00000009" w:usb3="00000000" w:csb0="000001FF" w:csb1="00000000"/>
   </w:font>
   <w:font w:name="Cambria">
     <w:panose1 w:val="02040503050406030204"/>
@@ -1092,7 +2222,9 @@
   </w:compat>
   <w:rsids>
     <w:rsidRoot w:val="00801EF1"/>
+    <w:rsid w:val="006850B5"/>
     <w:rsid w:val="006A6760"/>
+    <w:rsid w:val="00795F56"/>
     <w:rsid w:val="00801EF1"/>
   </w:rsids>
   <m:mathPr>
@@ -1322,6 +2454,10 @@
     <w:name w:val="3AB20B4229684E0EAC66EA0B2B381A27"/>
     <w:rsid w:val="00801EF1"/>
   </w:style>
+  <w:style w:type="paragraph" w:customStyle="1" w:styleId="A0CDA50F2E6B456DA73783C7516E9C2C">
+    <w:name w:val="A0CDA50F2E6B456DA73783C7516E9C2C"/>
+    <w:rsid w:val="006850B5"/>
+  </w:style>
 </w:styles>
 </file>
 
@@ -1531,6 +2667,10 @@
   <w:style w:type="paragraph" w:customStyle="1" w:styleId="3AB20B4229684E0EAC66EA0B2B381A27">
     <w:name w:val="3AB20B4229684E0EAC66EA0B2B381A27"/>
     <w:rsid w:val="00801EF1"/>
+  </w:style>
+  <w:style w:type="paragraph" w:customStyle="1" w:styleId="A0CDA50F2E6B456DA73783C7516E9C2C">
+    <w:name w:val="A0CDA50F2E6B456DA73783C7516E9C2C"/>
+    <w:rsid w:val="006850B5"/>
   </w:style>
 </w:styles>
 </file>
@@ -1832,7 +2972,7 @@
 </file>
 
 <file path=customXml/itemProps1.xml><?xml version="1.0" encoding="utf-8"?>
-<ds:datastoreItem xmlns:ds="http://schemas.openxmlformats.org/officeDocument/2006/customXml" ds:itemID="{E6F88808-0147-45FB-9ABC-4D0A838C6AA1}">
+<ds:datastoreItem xmlns:ds="http://schemas.openxmlformats.org/officeDocument/2006/customXml" ds:itemID="{06A432C5-98CE-4F47-9750-9C211F824685}">
   <ds:schemaRefs>
     <ds:schemaRef ds:uri="http://schemas.openxmlformats.org/officeDocument/2006/bibliography"/>
   </ds:schemaRefs>

</xml_diff>